<commit_message>
retirado biblioteca nao mais usada e incrementado o documento
</commit_message>
<xml_diff>
--- a/Projeto Final Microcontroladores.docx
+++ b/Projeto Final Microcontroladores.docx
@@ -9,8 +9,6 @@
       <w:r>
         <w:t xml:space="preserve">não  </w:t>
       </w:r>
-      <w:bookmarkStart w:id="0" w:name="_GoBack"/>
-      <w:bookmarkEnd w:id="0"/>
       <w:r>
         <w:t>UNIVERSIDADE DO VALE DO ITAJAÍ</w:t>
       </w:r>
@@ -2164,9 +2162,9 @@
         <w:ind w:firstLine="0"/>
         <w:jc w:val="left"/>
       </w:pPr>
-      <w:bookmarkStart w:id="1" w:name="_Toc411198278"/>
-      <w:bookmarkStart w:id="2" w:name="_Toc411199225"/>
-      <w:bookmarkStart w:id="3" w:name="_Toc411199307"/>
+      <w:bookmarkStart w:id="0" w:name="_Toc411198278"/>
+      <w:bookmarkStart w:id="1" w:name="_Toc411199225"/>
+      <w:bookmarkStart w:id="2" w:name="_Toc411199307"/>
     </w:p>
     <w:p>
       <w:pPr>
@@ -2177,31 +2175,38 @@
     </w:p>
     <w:p>
       <w:pPr>
+        <w:spacing w:after="160" w:line="259" w:lineRule="auto"/>
+        <w:ind w:firstLine="0"/>
+        <w:jc w:val="left"/>
+      </w:pPr>
+    </w:p>
+    <w:p>
+      <w:pPr>
         <w:pStyle w:val="TTC-TextualTtuloNvel1"/>
         <w:outlineLvl w:val="0"/>
       </w:pPr>
-      <w:bookmarkStart w:id="4" w:name="_Toc42454900"/>
+      <w:bookmarkStart w:id="3" w:name="_Toc42454900"/>
+      <w:bookmarkEnd w:id="0"/>
       <w:bookmarkEnd w:id="1"/>
       <w:bookmarkEnd w:id="2"/>
+      <w:r>
+        <w:lastRenderedPageBreak/>
+        <w:t>INTRODUÇÃO</w:t>
+      </w:r>
       <w:bookmarkEnd w:id="3"/>
-      <w:r>
-        <w:t>INTRODUÇÃO</w:t>
-      </w:r>
-      <w:bookmarkEnd w:id="4"/>
     </w:p>
     <w:p>
       <w:pPr>
         <w:pStyle w:val="TTC-TextualTtuloNvel2"/>
         <w:outlineLvl w:val="1"/>
       </w:pPr>
-      <w:bookmarkStart w:id="5" w:name="_Toc41893842"/>
-      <w:bookmarkStart w:id="6" w:name="_Toc42454901"/>
-      <w:r>
-        <w:lastRenderedPageBreak/>
+      <w:bookmarkStart w:id="4" w:name="_Toc41893842"/>
+      <w:bookmarkStart w:id="5" w:name="_Toc42454901"/>
+      <w:r>
         <w:t>Descrição do projeto</w:t>
       </w:r>
+      <w:bookmarkEnd w:id="4"/>
       <w:bookmarkEnd w:id="5"/>
-      <w:bookmarkEnd w:id="6"/>
     </w:p>
     <w:p>
       <w:pPr>
@@ -2236,13 +2241,13 @@
         <w:pStyle w:val="TTC-TextualTtuloNvel2"/>
         <w:outlineLvl w:val="1"/>
       </w:pPr>
-      <w:bookmarkStart w:id="7" w:name="_Toc41893843"/>
-      <w:bookmarkStart w:id="8" w:name="_Toc42454902"/>
+      <w:bookmarkStart w:id="6" w:name="_Toc41893843"/>
+      <w:bookmarkStart w:id="7" w:name="_Toc42454902"/>
       <w:r>
         <w:t>Objetivo geral</w:t>
       </w:r>
+      <w:bookmarkEnd w:id="6"/>
       <w:bookmarkEnd w:id="7"/>
-      <w:bookmarkEnd w:id="8"/>
     </w:p>
     <w:p>
       <w:pPr>
@@ -2266,13 +2271,13 @@
         <w:pStyle w:val="TTC-TextualTtuloNvel2"/>
         <w:outlineLvl w:val="1"/>
       </w:pPr>
-      <w:bookmarkStart w:id="9" w:name="_Toc41893844"/>
-      <w:bookmarkStart w:id="10" w:name="_Toc42454903"/>
+      <w:bookmarkStart w:id="8" w:name="_Toc41893844"/>
+      <w:bookmarkStart w:id="9" w:name="_Toc42454903"/>
       <w:r>
         <w:t>Delimitação do escopo</w:t>
       </w:r>
+      <w:bookmarkEnd w:id="8"/>
       <w:bookmarkEnd w:id="9"/>
-      <w:bookmarkEnd w:id="10"/>
     </w:p>
     <w:p>
       <w:pPr>
@@ -2295,11 +2300,11 @@
         <w:pStyle w:val="TTC-TextualTtuloNvel2"/>
         <w:outlineLvl w:val="1"/>
       </w:pPr>
-      <w:bookmarkStart w:id="11" w:name="_Toc42454904"/>
+      <w:bookmarkStart w:id="10" w:name="_Toc42454904"/>
       <w:r>
         <w:t>Solução Proposta</w:t>
       </w:r>
-      <w:bookmarkEnd w:id="11"/>
+      <w:bookmarkEnd w:id="10"/>
     </w:p>
     <w:p>
       <w:pPr>
@@ -2308,7 +2313,11 @@
         </w:rPr>
       </w:pPr>
       <w:r>
-        <w:t xml:space="preserve">Foram feitas algumas pesquisas sobre jogo de Asteroide com o  display LCD, e pelo que foi achado, existem jogos apenas com o microprocessador Arduino UNO ou MEGA, então, o asteroide com o PIC18f4520 seria </w:t>
+        <w:t xml:space="preserve">Foram feitas algumas pesquisas sobre jogo de Asteroide com o  display LCD, e pelo que foi achado, existem jogos apenas com o microprocessador Arduino UNO ou MEGA, então, </w:t>
+      </w:r>
+      <w:r>
+        <w:lastRenderedPageBreak/>
+        <w:t xml:space="preserve">o asteroide com o PIC18f4520 seria </w:t>
       </w:r>
       <w:r>
         <w:t>um</w:t>
@@ -2323,7 +2332,6 @@
         <w:jc w:val="center"/>
       </w:pPr>
       <w:r>
-        <w:lastRenderedPageBreak/>
         <w:t xml:space="preserve">Tabela </w:t>
       </w:r>
       <w:r>
@@ -2677,14 +2685,14 @@
         <w:pStyle w:val="TTC-TextualTtuloNvel2"/>
         <w:outlineLvl w:val="1"/>
       </w:pPr>
-      <w:bookmarkStart w:id="12" w:name="_Toc42454905"/>
+      <w:bookmarkStart w:id="11" w:name="_Toc42454905"/>
       <w:r>
         <w:rPr>
           <w:caps w:val="0"/>
         </w:rPr>
         <w:t>ANÁLISE DE VIABILIDADE</w:t>
       </w:r>
-      <w:bookmarkEnd w:id="12"/>
+      <w:bookmarkEnd w:id="11"/>
     </w:p>
     <w:p>
       <w:pPr>
@@ -2716,26 +2724,26 @@
         <w:pStyle w:val="TTC-TextualTtuloNvel1"/>
         <w:outlineLvl w:val="0"/>
       </w:pPr>
-      <w:bookmarkStart w:id="13" w:name="_Toc42454906"/>
+      <w:bookmarkStart w:id="12" w:name="_Toc42454906"/>
       <w:r>
         <w:lastRenderedPageBreak/>
         <w:t>projeto</w:t>
       </w:r>
-      <w:bookmarkEnd w:id="13"/>
+      <w:bookmarkEnd w:id="12"/>
     </w:p>
     <w:p>
       <w:pPr>
         <w:pStyle w:val="TTC-TextualTtuloNvel2"/>
         <w:outlineLvl w:val="1"/>
       </w:pPr>
-      <w:bookmarkStart w:id="14" w:name="_Toc42454907"/>
+      <w:bookmarkStart w:id="13" w:name="_Toc42454907"/>
       <w:r>
         <w:rPr>
           <w:caps w:val="0"/>
         </w:rPr>
         <w:t>VISÃO GERAL</w:t>
       </w:r>
-      <w:bookmarkEnd w:id="14"/>
+      <w:bookmarkEnd w:id="13"/>
       <w:r>
         <w:rPr>
           <w:caps w:val="0"/>
@@ -2856,24 +2864,24 @@
         <w:pStyle w:val="TTC-TextualTtuloNvel2"/>
         <w:outlineLvl w:val="1"/>
       </w:pPr>
-      <w:bookmarkStart w:id="15" w:name="_Toc42454908"/>
+      <w:bookmarkStart w:id="14" w:name="_Toc42454908"/>
       <w:r>
         <w:t>ANÁLISE DE REQUISITOS</w:t>
       </w:r>
-      <w:bookmarkEnd w:id="15"/>
+      <w:bookmarkEnd w:id="14"/>
     </w:p>
     <w:p>
       <w:pPr>
         <w:pStyle w:val="TTC-TextualTtuloNvel3"/>
         <w:ind w:left="1134"/>
       </w:pPr>
-      <w:bookmarkStart w:id="16" w:name="_Toc41893847"/>
-      <w:bookmarkStart w:id="17" w:name="_Toc42454909"/>
+      <w:bookmarkStart w:id="15" w:name="_Toc41893847"/>
+      <w:bookmarkStart w:id="16" w:name="_Toc42454909"/>
       <w:r>
         <w:t>Requisitos funcionais</w:t>
       </w:r>
+      <w:bookmarkEnd w:id="15"/>
       <w:bookmarkEnd w:id="16"/>
-      <w:bookmarkEnd w:id="17"/>
     </w:p>
     <w:p>
       <w:pPr>
@@ -2977,13 +2985,13 @@
         <w:pStyle w:val="TTC-TextualTtuloNvel3"/>
         <w:ind w:left="1134"/>
       </w:pPr>
-      <w:bookmarkStart w:id="18" w:name="_Toc41893848"/>
-      <w:bookmarkStart w:id="19" w:name="_Toc42454910"/>
+      <w:bookmarkStart w:id="17" w:name="_Toc41893848"/>
+      <w:bookmarkStart w:id="18" w:name="_Toc42454910"/>
       <w:r>
         <w:t>Requisitos não funcionais</w:t>
       </w:r>
+      <w:bookmarkEnd w:id="17"/>
       <w:bookmarkEnd w:id="18"/>
-      <w:bookmarkEnd w:id="19"/>
     </w:p>
     <w:p>
       <w:pPr>
@@ -3086,13 +3094,13 @@
         <w:pStyle w:val="TTC-TextualTtuloNvel3"/>
         <w:ind w:left="1134"/>
       </w:pPr>
-      <w:bookmarkStart w:id="20" w:name="_Toc41893849"/>
-      <w:bookmarkStart w:id="21" w:name="_Toc42454911"/>
+      <w:bookmarkStart w:id="19" w:name="_Toc41893849"/>
+      <w:bookmarkStart w:id="20" w:name="_Toc42454911"/>
       <w:r>
         <w:t>Regras de negócio</w:t>
       </w:r>
+      <w:bookmarkEnd w:id="19"/>
       <w:bookmarkEnd w:id="20"/>
-      <w:bookmarkEnd w:id="21"/>
     </w:p>
     <w:p>
       <w:pPr>
@@ -3211,11 +3219,11 @@
         <w:pStyle w:val="TTC-TextualTtuloNvel2"/>
         <w:outlineLvl w:val="1"/>
       </w:pPr>
-      <w:bookmarkStart w:id="22" w:name="_Toc42454912"/>
+      <w:bookmarkStart w:id="21" w:name="_Toc42454912"/>
       <w:r>
         <w:t>ARQUITETURA DE HARDWARE</w:t>
       </w:r>
-      <w:bookmarkEnd w:id="22"/>
+      <w:bookmarkEnd w:id="21"/>
     </w:p>
     <w:p>
       <w:pPr>
@@ -3241,7 +3249,19 @@
         <w:t>3</w:t>
       </w:r>
       <w:r>
-        <w:t xml:space="preserve"> apresenta do diagrama de blocos do projeto. O bloco GAMEPAD é uma matriz de botões adaptada para as necessidades do jogo. O bloco DISPLAY LM041L será o display LCD no qual o jogo será exibido. Ambos os blocos terão as ações controladas pelo bloco Módulo Timer, que é interno ao PIC.</w:t>
+        <w:t xml:space="preserve"> apresenta do diagrama de blocos do projeto. O bloco GAMEPAD é uma matriz de botões adaptada para as necessidades do jogo. O bloco DISPLAY LM041L será o display LCD no qual o jogo será exibido. </w:t>
+      </w:r>
+      <w:r>
+        <w:t>O</w:t>
+      </w:r>
+      <w:r>
+        <w:t xml:space="preserve"> bloco </w:t>
+      </w:r>
+      <w:r>
+        <w:t>de keypad terá</w:t>
+      </w:r>
+      <w:r>
+        <w:t xml:space="preserve"> as ações controladas pelo bloco Módulo Timer, que é interno ao PIC.</w:t>
       </w:r>
     </w:p>
     <w:p>
@@ -3428,7 +3448,10 @@
         <w:pStyle w:val="TTC-Normal"/>
       </w:pPr>
       <w:r>
-        <w:t xml:space="preserve">A saída do GAMEPAD é conectada as portas de entrada e saída do PIC. O estado das teclas será verificado de tempo em tempo. </w:t>
+        <w:t>A saída do GAMEPAD é conectada as portas de entrada e saída do PIC. O estado das teclas será verificado de tempo em tempo</w:t>
+      </w:r>
+      <w:r>
+        <w:t xml:space="preserve"> e a cada movimento de tecla disponível, há uma atualização nos valores a ser exibido no display.</w:t>
       </w:r>
     </w:p>
     <w:p>
@@ -3436,112 +3459,159 @@
         <w:pStyle w:val="TTC-TextualTtuloNvel2"/>
         <w:outlineLvl w:val="1"/>
       </w:pPr>
-      <w:bookmarkStart w:id="23" w:name="_Toc42454913"/>
+      <w:bookmarkStart w:id="22" w:name="_Toc42454913"/>
       <w:r>
         <w:t>ARQUITETURA DE SOFTWARE</w:t>
       </w:r>
+      <w:bookmarkEnd w:id="22"/>
+    </w:p>
+    <w:p>
+      <w:r>
+        <w:t>Nesta seção será apresentado como planejamos construir o software para o projeto. Como ainda houve nenhuma implementação, pode ser que o que for descrito abaixo sofra algumas alterações conforme limitações ou novas ideias forem surgindo. Ao finalizar a implementação, a arquitetura descrita será revisada e ajustada conforme o resultado final, para que seja uma descrição com maior fidelidade.</w:t>
+      </w:r>
+    </w:p>
+    <w:p>
+      <w:r>
+        <w:t>O software será planejado da seguinte forma: algumas funções de print de tela, como menu, créditos e instruções</w:t>
+      </w:r>
+      <w:r>
+        <w:t xml:space="preserve">, onde essas funções serão chamadas conforme for clicado no keypad control e isso trará ao usuário um software de tempo real. </w:t>
+      </w:r>
+      <w:r>
+        <w:t xml:space="preserve">Terá a biblioteca keypad.h/keyppad.c onde </w:t>
+      </w:r>
+      <w:r>
+        <w:t>nela estará descrita funç</w:t>
+      </w:r>
+      <w:r>
+        <w:t>ão</w:t>
+      </w:r>
+      <w:r>
+        <w:t xml:space="preserve"> que </w:t>
+      </w:r>
+      <w:r>
+        <w:t>lerá as entradas. No arquivo task_maneger</w:t>
+      </w:r>
+      <w:r>
+        <w:t xml:space="preserve">.h/task_maneger.c </w:t>
+      </w:r>
+      <w:r>
+        <w:t>foi</w:t>
+      </w:r>
+      <w:r>
+        <w:t xml:space="preserve"> criado</w:t>
+      </w:r>
+      <w:r>
+        <w:t xml:space="preserve"> </w:t>
+      </w:r>
+      <w:r>
+        <w:t>funções</w:t>
+      </w:r>
+      <w:r>
+        <w:t>,</w:t>
+      </w:r>
+      <w:r>
+        <w:t xml:space="preserve"> de funcionamento do jogo. O timer foi</w:t>
+      </w:r>
+      <w:r>
+        <w:t xml:space="preserve"> programado entre 10-20ms</w:t>
+      </w:r>
+      <w:r>
+        <w:t xml:space="preserve"> para ficar verificando </w:t>
+      </w:r>
+      <w:r>
+        <w:t>quais botões foram clicados</w:t>
+      </w:r>
+      <w:r>
+        <w:t>.</w:t>
+      </w:r>
+    </w:p>
+    <w:p>
+      <w:r>
+        <w:t>Ao compilar</w:t>
+      </w:r>
+      <w:r>
+        <w:t xml:space="preserve"> o programa</w:t>
+      </w:r>
+      <w:r>
+        <w:t>, as primeiras linhas de código</w:t>
+      </w:r>
+      <w:r>
+        <w:t xml:space="preserve"> </w:t>
+      </w:r>
+      <w:r>
+        <w:t>são para fazer as</w:t>
+      </w:r>
+      <w:r>
+        <w:t xml:space="preserve"> configurações iniciais do display e logo em seguida entra no task_manager.c onde </w:t>
+      </w:r>
+      <w:r>
+        <w:t>existe o</w:t>
+      </w:r>
+      <w:r>
+        <w:t xml:space="preserve"> while de funcionamento. Nesta função o que aparece por primeiro é o menu, l</w:t>
+      </w:r>
+      <w:r>
+        <w:t>á</w:t>
+      </w:r>
+      <w:r>
+        <w:t xml:space="preserve"> ele pode navegar para </w:t>
+      </w:r>
+      <w:r>
+        <w:lastRenderedPageBreak/>
+        <w:t>cima e para baixo para escolher algumas das opções, ao decidir-se da opção o usuário poderá apertar enter para entrar em outra função, pois ao apertar enter a função menu retorna uma variável “OP” para o while do funcionamento do jogo, e nesse while faz uma verificação dessa variável</w:t>
+      </w:r>
+      <w:r>
+        <w:t xml:space="preserve"> e conforme for o resultado toma uma decisão de ir para a função instruções por exemplo.</w:t>
+      </w:r>
+    </w:p>
+    <w:p>
+      <w:r>
+        <w:t xml:space="preserve">Se </w:t>
+      </w:r>
+      <w:r>
+        <w:t>o código está no ambiente “créditos” e o usuário aperta a tecla “&gt;” o</w:t>
+      </w:r>
+      <w:r>
+        <w:t xml:space="preserve"> código entende que isso não fará nada, pois neste ambiente o usuário poderá ler </w:t>
+      </w:r>
+      <w:r>
+        <w:t>quem produziu o projeto e logo após terminar a leitura</w:t>
+      </w:r>
+      <w:r>
+        <w:t>,</w:t>
+      </w:r>
+      <w:r>
+        <w:t xml:space="preserve"> ele poderá apertar a tecla </w:t>
+      </w:r>
+      <w:r>
+        <w:t>“escape”</w:t>
+      </w:r>
+      <w:r>
+        <w:t xml:space="preserve"> para voltar ao menu</w:t>
+      </w:r>
+      <w:r>
+        <w:t>, neste ambiente qualquer tecla diferente da “esc” não faz nada</w:t>
+      </w:r>
+      <w:r>
+        <w:t>.</w:t>
+      </w:r>
+      <w:r>
+        <w:t xml:space="preserve"> </w:t>
+      </w:r>
+    </w:p>
+    <w:p>
+      <w:pPr>
+        <w:pStyle w:val="TTC-TextualTtuloNvel3"/>
+      </w:pPr>
+      <w:bookmarkStart w:id="23" w:name="_Toc42454914"/>
+      <w:r>
+        <w:t>Diagrama de Caso de Uso</w:t>
+      </w:r>
       <w:bookmarkEnd w:id="23"/>
     </w:p>
     <w:p>
       <w:r>
-        <w:t>Nesta seção será apresentado como planejamos construir o software para o projeto. Como ainda houve nenhuma implementação, pode ser que o que for descrito abaixo sofra algumas alterações conforme limitações ou novas ideias forem surgindo. Ao finalizar a implementação, a arquitetura descrita será revisada e ajustada conforme o resultado final, para que seja uma descrição com maior fidelidade.</w:t>
-      </w:r>
-    </w:p>
-    <w:p>
-      <w:r>
-        <w:t>O software será planejado da seguinte forma: algumas funções de print de tela, como menu, créditos e instruções</w:t>
-      </w:r>
-      <w:r>
-        <w:t xml:space="preserve">, onde essas funções serão chamadas conforme for clicado no keypad control e isso trará ao usuário um software de tempo real. </w:t>
-      </w:r>
-      <w:r>
-        <w:t xml:space="preserve">Terá a biblioteca keypad.h/keyppad.c onde </w:t>
-      </w:r>
-      <w:r>
-        <w:t>nela estará descrita funç</w:t>
-      </w:r>
-      <w:r>
-        <w:t>ão</w:t>
-      </w:r>
-      <w:r>
-        <w:t xml:space="preserve"> que </w:t>
-      </w:r>
-      <w:r>
-        <w:t>lerá as entradas. No arquivo task_maneger</w:t>
-      </w:r>
-      <w:r>
-        <w:t>.h/task_maneger.c sera criado</w:t>
-      </w:r>
-      <w:r>
-        <w:t xml:space="preserve"> interrupções por timer, onde será programado entre 10-20ms</w:t>
-      </w:r>
-      <w:r>
-        <w:t xml:space="preserve"> para ficar verificando </w:t>
-      </w:r>
-      <w:r>
-        <w:t>quais botões foram clicados</w:t>
-      </w:r>
-      <w:r>
-        <w:t>.</w:t>
-      </w:r>
-    </w:p>
-    <w:p>
-      <w:r>
-        <w:t xml:space="preserve">Se algum botão foi </w:t>
-      </w:r>
-      <w:r>
-        <w:t>pressionado</w:t>
-      </w:r>
-      <w:r>
-        <w:t>, verificará onde o programa está, se está no menu, jogo, créditos.</w:t>
-      </w:r>
-      <w:r>
-        <w:t xml:space="preserve"> e tomará alguma decisão se no ambiente que estiver essa tecla tem algum funcionamento</w:t>
-      </w:r>
-      <w:r>
-        <w:t>, por exemplo, se o código está no ambiente “créditos” e o usuário aperta a tecla “&gt;” o</w:t>
-      </w:r>
-      <w:r>
-        <w:t xml:space="preserve"> código entende que isso não fará nada, pois neste ambiente o usuário poderá ler </w:t>
-      </w:r>
-      <w:r>
-        <w:t xml:space="preserve">quem </w:t>
-      </w:r>
-      <w:r>
-        <w:lastRenderedPageBreak/>
-        <w:t>produziu o projeto e logo após terminar a leitura</w:t>
-      </w:r>
-      <w:r>
-        <w:t>,</w:t>
-      </w:r>
-      <w:r>
-        <w:t xml:space="preserve"> ele poderá apertar a tecla </w:t>
-      </w:r>
-      <w:r>
-        <w:t>“escape”</w:t>
-      </w:r>
-      <w:r>
-        <w:t xml:space="preserve"> para voltar ao menu</w:t>
-      </w:r>
-      <w:r>
-        <w:t xml:space="preserve"> e nenhuma outra tecla fará movimentos pelo display LCD.</w:t>
-      </w:r>
-      <w:r>
-        <w:t xml:space="preserve"> </w:t>
-      </w:r>
-    </w:p>
-    <w:p>
-      <w:pPr>
-        <w:pStyle w:val="TTC-TextualTtuloNvel3"/>
-      </w:pPr>
-      <w:bookmarkStart w:id="24" w:name="_Toc42454914"/>
-      <w:r>
-        <w:t>Diagrama de Caso de Uso</w:t>
-      </w:r>
-      <w:bookmarkEnd w:id="24"/>
-    </w:p>
-    <w:p>
-      <w:r>
         <w:t>A figura 4 mostra os casos de uso envolvidos na interação do usuário com o sistema.</w:t>
       </w:r>
     </w:p>
@@ -3549,9 +3619,9 @@
       <w:pPr>
         <w:jc w:val="center"/>
       </w:pPr>
-      <w:bookmarkStart w:id="25" w:name="_Toc42285298"/>
-      <w:bookmarkStart w:id="26" w:name="_Toc42454791"/>
-      <w:bookmarkStart w:id="27" w:name="_Toc42454818"/>
+      <w:bookmarkStart w:id="24" w:name="_Toc42285298"/>
+      <w:bookmarkStart w:id="25" w:name="_Toc42454791"/>
+      <w:bookmarkStart w:id="26" w:name="_Toc42454818"/>
       <w:r>
         <w:rPr>
           <w:noProof/>
@@ -3598,9 +3668,9 @@
           </wp:inline>
         </w:drawing>
       </w:r>
+      <w:bookmarkEnd w:id="24"/>
       <w:bookmarkEnd w:id="25"/>
       <w:bookmarkEnd w:id="26"/>
-      <w:bookmarkEnd w:id="27"/>
     </w:p>
     <w:p>
       <w:pPr>
@@ -3654,11 +3724,11 @@
       <w:pPr>
         <w:pStyle w:val="TTC-TextualTtuloNvel3"/>
       </w:pPr>
-      <w:bookmarkStart w:id="28" w:name="_Toc42454915"/>
+      <w:bookmarkStart w:id="27" w:name="_Toc42454915"/>
       <w:r>
         <w:t>Diagrama de Classe</w:t>
       </w:r>
-      <w:bookmarkEnd w:id="28"/>
+      <w:bookmarkEnd w:id="27"/>
     </w:p>
     <w:p>
       <w:r>
@@ -3668,23 +3738,7 @@
         <w:t>, as classes são os arquivos do software.</w:t>
       </w:r>
       <w:r>
-        <w:t xml:space="preserve"> </w:t>
-      </w:r>
-      <w:r>
-        <w:t>É importante ressaltar que ainda não foi especificado detalhadamente cada atributo dos arquivos</w:t>
-      </w:r>
-      <w:r>
-        <w:t>, apenas a relação entre eles.</w:t>
-      </w:r>
-    </w:p>
-    <w:p>
-      <w:pPr>
-        <w:rPr>
-          <w:noProof/>
-        </w:rPr>
-      </w:pPr>
-      <w:r>
-        <w:t xml:space="preserve">O arquivo principal é o </w:t>
+        <w:t xml:space="preserve"> O arquivo principal é o </w:t>
       </w:r>
       <w:r>
         <w:t>“</w:t>
@@ -3800,27 +3854,14 @@
       <w:r>
         <w:t xml:space="preserve">Figura </w:t>
       </w:r>
-      <w:r>
-        <w:fldChar w:fldCharType="begin"/>
-      </w:r>
-      <w:r>
-        <w:instrText xml:space="preserve"> SEQ Figura \* ARABIC </w:instrText>
-      </w:r>
-      <w:r>
-        <w:fldChar w:fldCharType="separate"/>
-      </w:r>
-      <w:r>
-        <w:rPr>
-          <w:noProof/>
-        </w:rPr>
-        <w:t>5</w:t>
-      </w:r>
-      <w:r>
-        <w:rPr>
-          <w:noProof/>
-        </w:rPr>
-        <w:fldChar w:fldCharType="end"/>
-      </w:r>
+      <w:fldSimple w:instr=" SEQ Figura \* ARABIC ">
+        <w:r>
+          <w:rPr>
+            <w:noProof/>
+          </w:rPr>
+          <w:t>5</w:t>
+        </w:r>
+      </w:fldSimple>
       <w:r>
         <w:t xml:space="preserve"> - Diagrama de Classe Completo</w:t>
       </w:r>
@@ -3915,12 +3956,12 @@
       <w:pPr>
         <w:pStyle w:val="TTC-TextualTtuloNvel3"/>
       </w:pPr>
-      <w:bookmarkStart w:id="29" w:name="_Toc42454916"/>
+      <w:bookmarkStart w:id="28" w:name="_Toc42454916"/>
       <w:r>
         <w:lastRenderedPageBreak/>
         <w:t>Diagrama de Estado</w:t>
       </w:r>
-      <w:bookmarkEnd w:id="29"/>
+      <w:bookmarkEnd w:id="28"/>
     </w:p>
     <w:p>
       <w:r>
@@ -3931,8 +3972,8 @@
       <w:pPr>
         <w:jc w:val="center"/>
       </w:pPr>
-      <w:bookmarkStart w:id="30" w:name="_Toc42454794"/>
-      <w:bookmarkStart w:id="31" w:name="_Toc42454821"/>
+      <w:bookmarkStart w:id="29" w:name="_Toc42454794"/>
+      <w:bookmarkStart w:id="30" w:name="_Toc42454821"/>
       <w:r>
         <w:rPr>
           <w:noProof/>
@@ -3979,8 +4020,8 @@
           </wp:inline>
         </w:drawing>
       </w:r>
+      <w:bookmarkEnd w:id="29"/>
       <w:bookmarkEnd w:id="30"/>
-      <w:bookmarkEnd w:id="31"/>
     </w:p>
     <w:p>
       <w:pPr>
@@ -4016,11 +4057,11 @@
       <w:pPr>
         <w:pStyle w:val="TTC-TextualTtuloNvel3"/>
       </w:pPr>
-      <w:bookmarkStart w:id="32" w:name="_Toc42454917"/>
+      <w:bookmarkStart w:id="31" w:name="_Toc42454917"/>
       <w:r>
         <w:t>Fluxograma</w:t>
       </w:r>
-      <w:bookmarkEnd w:id="32"/>
+      <w:bookmarkEnd w:id="31"/>
     </w:p>
     <w:p>
       <w:pPr>
@@ -4058,7 +4099,10 @@
         <w:t>do keypad control, se bater a nave no asteroide</w:t>
       </w:r>
       <w:r>
-        <w:t>, mostrará a pontuação na tela e voltará ao menu.</w:t>
+        <w:t>, mostrará a pontuação na tela e voltará ao menu</w:t>
+      </w:r>
+      <w:r>
+        <w:t>. Ao finalizar o programa, o PIC entra em modo Sleep e fica “funcionando” com muito pouco consumo, caso o usuário queira voltar a jogar, basta apertar a tecla “ON” que energizará o PIC novamente.</w:t>
       </w:r>
     </w:p>
     <w:p>
@@ -4072,10 +4116,10 @@
         </w:rPr>
         <w:lastRenderedPageBreak/>
         <w:drawing>
-          <wp:inline distT="0" distB="0" distL="0" distR="0" wp14:anchorId="45CA5E54" wp14:editId="7F91A723">
-            <wp:extent cx="4476750" cy="4676775"/>
-            <wp:effectExtent l="0" t="0" r="0" b="9525"/>
-            <wp:docPr id="1" name="Imagem 1"/>
+          <wp:inline distT="0" distB="0" distL="0" distR="0" wp14:anchorId="2350FD73" wp14:editId="7C9D355A">
+            <wp:extent cx="4649245" cy="4752753"/>
+            <wp:effectExtent l="0" t="0" r="0" b="0"/>
+            <wp:docPr id="3" name="Imagem 3" descr="Texto preto sobre fundo branco&#10;&#10;Descrição gerada automaticamente"/>
             <wp:cNvGraphicFramePr>
               <a:graphicFrameLocks xmlns:a="http://schemas.openxmlformats.org/drawingml/2006/main" noChangeAspect="1"/>
             </wp:cNvGraphicFramePr>
@@ -4083,7 +4127,7 @@
               <a:graphicData uri="http://schemas.openxmlformats.org/drawingml/2006/picture">
                 <pic:pic xmlns:pic="http://schemas.openxmlformats.org/drawingml/2006/picture">
                   <pic:nvPicPr>
-                    <pic:cNvPr id="1" name=""/>
+                    <pic:cNvPr id="3" name="diagramaJogoAsteroide.png"/>
                     <pic:cNvPicPr/>
                   </pic:nvPicPr>
                   <pic:blipFill>
@@ -4095,7 +4139,7 @@
                   <pic:spPr>
                     <a:xfrm>
                       <a:off x="0" y="0"/>
-                      <a:ext cx="4476750" cy="4676775"/>
+                      <a:ext cx="4655178" cy="4758818"/>
                     </a:xfrm>
                     <a:prstGeom prst="rect">
                       <a:avLst/>
@@ -4116,27 +4160,14 @@
       <w:r>
         <w:t xml:space="preserve">Figura </w:t>
       </w:r>
-      <w:r>
-        <w:fldChar w:fldCharType="begin"/>
-      </w:r>
-      <w:r>
-        <w:instrText xml:space="preserve"> SEQ Figura \* ARABIC </w:instrText>
-      </w:r>
-      <w:r>
-        <w:fldChar w:fldCharType="separate"/>
-      </w:r>
-      <w:r>
-        <w:rPr>
-          <w:noProof/>
-        </w:rPr>
-        <w:t>8</w:t>
-      </w:r>
-      <w:r>
-        <w:rPr>
-          <w:noProof/>
-        </w:rPr>
-        <w:fldChar w:fldCharType="end"/>
-      </w:r>
+      <w:fldSimple w:instr=" SEQ Figura \* ARABIC ">
+        <w:r>
+          <w:rPr>
+            <w:noProof/>
+          </w:rPr>
+          <w:t>8</w:t>
+        </w:r>
+      </w:fldSimple>
       <w:r>
         <w:t xml:space="preserve"> - Fluxograma</w:t>
       </w:r>
@@ -4146,14 +4177,14 @@
         <w:pStyle w:val="TTC-TextualTtuloNvel2"/>
         <w:outlineLvl w:val="1"/>
       </w:pPr>
-      <w:bookmarkStart w:id="33" w:name="_Toc42454918"/>
+      <w:bookmarkStart w:id="32" w:name="_Toc42454918"/>
       <w:r>
         <w:t>PLANEJAMENTO</w:t>
       </w:r>
-      <w:bookmarkEnd w:id="33"/>
-    </w:p>
-    <w:p>
-      <w:bookmarkStart w:id="34" w:name="_Toc452725844"/>
+      <w:bookmarkEnd w:id="32"/>
+    </w:p>
+    <w:p>
+      <w:bookmarkStart w:id="33" w:name="_Toc452725844"/>
       <w:r>
         <w:t>O jogo será</w:t>
       </w:r>
@@ -5365,11 +5396,11 @@
         <w:pStyle w:val="TTC-TextualTtuloNvel2"/>
         <w:outlineLvl w:val="1"/>
       </w:pPr>
-      <w:bookmarkStart w:id="35" w:name="_Toc42454919"/>
+      <w:bookmarkStart w:id="34" w:name="_Toc42454919"/>
       <w:r>
         <w:t>CRONOGRAMA</w:t>
       </w:r>
-      <w:bookmarkEnd w:id="35"/>
+      <w:bookmarkEnd w:id="34"/>
     </w:p>
     <w:p>
       <w:pPr>
@@ -5490,7 +5521,7 @@
             <w:shd w:val="clear" w:color="auto" w:fill="auto"/>
             <w:vAlign w:val="center"/>
           </w:tcPr>
-          <w:bookmarkEnd w:id="34"/>
+          <w:bookmarkEnd w:id="33"/>
           <w:p>
             <w:pPr>
               <w:keepNext/>
@@ -6248,26 +6279,54 @@
         <w:pStyle w:val="TTC-TextualTtuloNvel1"/>
         <w:outlineLvl w:val="0"/>
       </w:pPr>
-      <w:bookmarkStart w:id="36" w:name="_Toc42454920"/>
+      <w:bookmarkStart w:id="35" w:name="_Toc42454920"/>
       <w:r>
         <w:lastRenderedPageBreak/>
         <w:t>DESENVOLVIMENTO</w:t>
       </w:r>
+      <w:bookmarkEnd w:id="35"/>
+    </w:p>
+    <w:p>
+      <w:pPr>
+        <w:pStyle w:val="TTC-Normal"/>
+      </w:pPr>
+      <w:r>
+        <w:t>O projeto foi desenvolvido no MPLAB X na linguagem C com integração de componentes do Proteus. O programa é constituído por 4 bibliotecas: config.h, keypad.h, lcd.h e task_manager.h.</w:t>
+      </w:r>
+    </w:p>
+    <w:p>
+      <w:pPr>
+        <w:pStyle w:val="TTC-Normal"/>
+      </w:pPr>
+      <w:r>
+        <w:t>Config.h é uma biblioteca de configurações do PIC, como por exemplo a velocidade que ele vai trabalhar que é 16MHz, o enable do timer, entre outras configurações.</w:t>
+      </w:r>
+    </w:p>
+    <w:p>
+      <w:pPr>
+        <w:pStyle w:val="TTC-Normal"/>
+      </w:pPr>
+      <w:r>
+        <w:t>Keypad.h tem nela a Struct do teclado matricial e a função de leitura de botões. A função funciona da seguinte maneira, é ativado a primeira linha pela energia do pic, e verifica se alguma das colunas dessa linha está ativo, se caso estiver significa que o botão dessa linha e da coluna ativa foi pressionado, logo na struct desse botão é colocado em 1, caso contrario faz nada e faz o mesmo procedimentos para as demais linhas.</w:t>
+      </w:r>
+    </w:p>
+    <w:p>
+      <w:pPr>
+        <w:pStyle w:val="TTC-Normal"/>
+      </w:pPr>
+      <w:r>
+        <w:t>Lcd.h é uma biblioteca de configurações do display, como por exemplo printar algum caracter no display, limpar, colocar em alguma posição especificas, entre outros.</w:t>
+      </w:r>
+    </w:p>
+    <w:p>
+      <w:pPr>
+        <w:pStyle w:val="TTC-Normal"/>
+      </w:pPr>
+      <w:r>
+        <w:t>O task_manager.h é todo o funcionamento, nesta função está contido as demais funções como: créditos, instruções, finalizar e jogar. Nesta biblioteca tudo acontecer a partir da função gerenciamento() que chama o menu, e quando for apertado enter, retornará um valor de opção (linha que cursor estava). Conforme for o valor de retorno, chamará uma outra função, se caso vir a opção=2 por exemplo, chamará a função créditos.</w:t>
+      </w:r>
+      <w:bookmarkStart w:id="36" w:name="_GoBack"/>
       <w:bookmarkEnd w:id="36"/>
-    </w:p>
-    <w:p>
-      <w:pPr>
-        <w:pStyle w:val="TTC-Normal"/>
-      </w:pPr>
-      <w:r>
-        <w:t xml:space="preserve">Este capítulo é exclusivo para o relatório final </w:t>
-      </w:r>
-      <w:r>
-        <w:t xml:space="preserve">(implementação) </w:t>
-      </w:r>
-      <w:r>
-        <w:t>e não deve ser incluído no relatório do projeto (apenas no documento final).</w:t>
-      </w:r>
     </w:p>
     <w:p>
       <w:pPr>
@@ -6330,7 +6389,11 @@
         <w:t xml:space="preserve"> na seção anterior e acrescente uma coluna para descrever os resultados obtidos.</w:t>
       </w:r>
       <w:r>
-        <w:t xml:space="preserve"> É importante analisar o grau de atendimento de cada requisito. Também apresente imagens de experimentos de verificação, tais como diagramas de formas de onda de simulação, capturas de tela de console e equipamentos de instrumentação, fotos da operação do protótipo. Procure descrever como a imagem evidencia o cumprimento dos requisitos.</w:t>
+        <w:t xml:space="preserve"> É importante analisar o grau de atendimento de cada requisito. Também apresente imagens de experimentos de verificação, tais </w:t>
+      </w:r>
+      <w:r>
+        <w:lastRenderedPageBreak/>
+        <w:t>como diagramas de formas de onda de simulação, capturas de tela de console e equipamentos de instrumentação, fotos da operação do protótipo. Procure descrever como a imagem evidencia o cumprimento dos requisitos.</w:t>
       </w:r>
     </w:p>
     <w:p>
@@ -12964,18 +13027,18 @@
 </file>
 
 <file path=customXml/item1.xml><?xml version="1.0" encoding="utf-8"?>
+<p:properties xmlns:p="http://schemas.microsoft.com/office/2006/metadata/properties" xmlns:xsi="http://www.w3.org/2001/XMLSchema-instance" xmlns:pc="http://schemas.microsoft.com/office/infopath/2007/PartnerControls">
+  <documentManagement/>
+</p:properties>
+</file>
+
+<file path=customXml/item2.xml><?xml version="1.0" encoding="utf-8"?>
 <?mso-contentType ?>
 <FormTemplates xmlns="http://schemas.microsoft.com/sharepoint/v3/contenttype/forms">
   <Display>DocumentLibraryForm</Display>
   <Edit>DocumentLibraryForm</Edit>
   <New>DocumentLibraryForm</New>
 </FormTemplates>
-</file>
-
-<file path=customXml/item2.xml><?xml version="1.0" encoding="utf-8"?>
-<p:properties xmlns:p="http://schemas.microsoft.com/office/2006/metadata/properties" xmlns:xsi="http://www.w3.org/2001/XMLSchema-instance" xmlns:pc="http://schemas.microsoft.com/office/infopath/2007/PartnerControls">
-  <documentManagement/>
-</p:properties>
 </file>
 
 <file path=customXml/item3.xml><?xml version="1.0" encoding="utf-8"?>
@@ -13168,18 +13231,18 @@
 </file>
 
 <file path=customXml/itemProps1.xml><?xml version="1.0" encoding="utf-8"?>
-<ds:datastoreItem xmlns:ds="http://schemas.openxmlformats.org/officeDocument/2006/customXml" ds:itemID="{340A718E-AEB5-4A4D-B5C0-350231FAF56F}">
+<ds:datastoreItem xmlns:ds="http://schemas.openxmlformats.org/officeDocument/2006/customXml" ds:itemID="{38197C39-3F77-4085-AE0A-8383BEAD4332}">
   <ds:schemaRefs>
-    <ds:schemaRef ds:uri="http://schemas.microsoft.com/sharepoint/v3/contenttype/forms"/>
+    <ds:schemaRef ds:uri="http://schemas.microsoft.com/office/2006/metadata/properties"/>
+    <ds:schemaRef ds:uri="http://schemas.microsoft.com/office/infopath/2007/PartnerControls"/>
   </ds:schemaRefs>
 </ds:datastoreItem>
 </file>
 
 <file path=customXml/itemProps2.xml><?xml version="1.0" encoding="utf-8"?>
-<ds:datastoreItem xmlns:ds="http://schemas.openxmlformats.org/officeDocument/2006/customXml" ds:itemID="{38197C39-3F77-4085-AE0A-8383BEAD4332}">
+<ds:datastoreItem xmlns:ds="http://schemas.openxmlformats.org/officeDocument/2006/customXml" ds:itemID="{340A718E-AEB5-4A4D-B5C0-350231FAF56F}">
   <ds:schemaRefs>
-    <ds:schemaRef ds:uri="http://schemas.microsoft.com/office/2006/metadata/properties"/>
-    <ds:schemaRef ds:uri="http://schemas.microsoft.com/office/infopath/2007/PartnerControls"/>
+    <ds:schemaRef ds:uri="http://schemas.microsoft.com/sharepoint/v3/contenttype/forms"/>
   </ds:schemaRefs>
 </ds:datastoreItem>
 </file>
@@ -13204,7 +13267,7 @@
 </file>
 
 <file path=customXml/itemProps4.xml><?xml version="1.0" encoding="utf-8"?>
-<ds:datastoreItem xmlns:ds="http://schemas.openxmlformats.org/officeDocument/2006/customXml" ds:itemID="{9A27A0DF-154A-4FDB-A6A7-26D414B849E1}">
+<ds:datastoreItem xmlns:ds="http://schemas.openxmlformats.org/officeDocument/2006/customXml" ds:itemID="{9200A7E7-07D6-4DB6-8030-9AED5424FAA3}">
   <ds:schemaRefs>
     <ds:schemaRef ds:uri="http://schemas.openxmlformats.org/officeDocument/2006/bibliography"/>
   </ds:schemaRefs>

</xml_diff>